<commit_message>
Use new clean template without Creative Commons content
- Replace template with "Final template for transcript formatter"
- Remove all Creative Commons cleanup code - template is already clean
- Remove programmatic CC license addition
- Template now has clean header with no CC logos or text
- Document structure: Header → Title → Transcript → Gray footer on every page

🤖 Generated with [Claude Code](https://claude.ai/code)

Co-Authored-By: Claude <noreply@anthropic.com>
</commit_message>
<xml_diff>
--- a/static/template.docx
+++ b/static/template.docx
@@ -29,126 +29,10 @@
           <w:szCs w:val="18"/>
         </w:rPr>
       </w:pPr>
-      <w:r>
-        <w:rPr>
-          <w:sz w:val="18"/>
-          <w:szCs w:val="18"/>
-        </w:rPr>
-        <w:t>This content available for use under a Creative Commons Attribution-</w:t>
-      </w:r>
-      <w:proofErr w:type="spellStart"/>
-      <w:r>
-        <w:rPr>
-          <w:sz w:val="18"/>
-          <w:szCs w:val="18"/>
-        </w:rPr>
-        <w:t>NonCommercial</w:t>
-      </w:r>
-      <w:proofErr w:type="spellEnd"/>
-      <w:r>
-        <w:rPr>
-          <w:sz w:val="18"/>
-          <w:szCs w:val="18"/>
-        </w:rPr>
-        <w:t xml:space="preserve"> license.</w:t>
-      </w:r>
-    </w:p>
-    <w:p>
-      <w:pPr>
-        <w:pStyle w:val="Footer"/>
-        <w:jc w:val="center"/>
-        <w:rPr>
-          <w:sz w:val="18"/>
-          <w:szCs w:val="18"/>
-        </w:rPr>
-      </w:pPr>
-      <w:r>
-        <w:rPr>
-          <w:sz w:val="18"/>
-          <w:szCs w:val="18"/>
-        </w:rPr>
-        <w:fldChar w:fldCharType="begin"/>
-      </w:r>
-      <w:r>
-        <w:rPr>
-          <w:sz w:val="18"/>
-          <w:szCs w:val="18"/>
-        </w:rPr>
-        <w:instrText xml:space="preserve"> INCLUDEPICTURE "https://upload.wikimedia.org/wikipedia/commons/thumb/d/d3/Cc_by-nc_icon.svg/800px-Cc_by-nc_icon.svg.png" \* MERGEFORMATINET </w:instrText>
-      </w:r>
-      <w:r>
-        <w:rPr>
-          <w:sz w:val="18"/>
-          <w:szCs w:val="18"/>
-        </w:rPr>
-        <w:fldChar w:fldCharType="separate"/>
-      </w:r>
-      <w:r>
-        <w:rPr>
-          <w:noProof/>
-          <w:sz w:val="18"/>
-          <w:szCs w:val="18"/>
-        </w:rPr>
-        <w:drawing>
-          <wp:inline distT="0" distB="0" distL="0" distR="0" wp14:anchorId="541F036E" wp14:editId="44D37B69">
-            <wp:extent cx="810366" cy="283369"/>
-            <wp:effectExtent l="0" t="0" r="2540" b="0"/>
-            <wp:docPr id="416370748" name="Picture 1" descr="Creative Commons NonCommercial license - Wikipedia"/>
-            <wp:cNvGraphicFramePr>
-              <a:graphicFrameLocks xmlns:a="http://schemas.openxmlformats.org/drawingml/2006/main" noChangeAspect="1"/>
-            </wp:cNvGraphicFramePr>
-            <a:graphic xmlns:a="http://schemas.openxmlformats.org/drawingml/2006/main">
-              <a:graphicData uri="http://schemas.openxmlformats.org/drawingml/2006/picture">
-                <pic:pic xmlns:pic="http://schemas.openxmlformats.org/drawingml/2006/picture">
-                  <pic:nvPicPr>
-                    <pic:cNvPr id="0" name="Picture 1" descr="Creative Commons NonCommercial license - Wikipedia"/>
-                    <pic:cNvPicPr>
-                      <a:picLocks noChangeAspect="1" noChangeArrowheads="1"/>
-                    </pic:cNvPicPr>
-                  </pic:nvPicPr>
-                  <pic:blipFill>
-                    <a:blip r:embed="rId11" cstate="print">
-                      <a:extLst>
-                        <a:ext uri="{28A0092B-C50C-407E-A947-70E740481C1C}">
-                          <a14:useLocalDpi xmlns:a14="http://schemas.microsoft.com/office/drawing/2010/main" val="0"/>
-                        </a:ext>
-                      </a:extLst>
-                    </a:blip>
-                    <a:srcRect/>
-                    <a:stretch>
-                      <a:fillRect/>
-                    </a:stretch>
-                  </pic:blipFill>
-                  <pic:spPr bwMode="auto">
-                    <a:xfrm>
-                      <a:off x="0" y="0"/>
-                      <a:ext cx="948618" cy="331713"/>
-                    </a:xfrm>
-                    <a:prstGeom prst="rect">
-                      <a:avLst/>
-                    </a:prstGeom>
-                    <a:noFill/>
-                    <a:ln>
-                      <a:noFill/>
-                    </a:ln>
-                  </pic:spPr>
-                </pic:pic>
-              </a:graphicData>
-            </a:graphic>
-          </wp:inline>
-        </w:drawing>
-      </w:r>
-      <w:r>
-        <w:rPr>
-          <w:sz w:val="18"/>
-          <w:szCs w:val="18"/>
-        </w:rPr>
-        <w:fldChar w:fldCharType="end"/>
-      </w:r>
     </w:p>
     <w:sectPr>
-      <w:footerReference w:type="default" r:id="rId12"/>
-      <w:headerReference w:type="first" r:id="rId13"/>
+      <w:footerReference w:type="default" r:id="rId11"/>
+      <w:headerReference w:type="first" r:id="rId12"/>
       <w:pgSz w:w="12240" w:h="15840"/>
       <w:pgMar w:top="1440" w:right="1440" w:bottom="1440" w:left="1440" w:header="720" w:footer="389" w:gutter="0"/>
       <w:cols w:space="720"/>
@@ -3309,39 +3193,15 @@
 </file>
 
 <file path=customXml/item1.xml><?xml version="1.0" encoding="utf-8"?>
-<p:properties xmlns:p="http://schemas.microsoft.com/office/2006/metadata/properties" xmlns:xsi="http://www.w3.org/2001/XMLSchema-instance" xmlns:pc="http://schemas.microsoft.com/office/infopath/2007/PartnerControls">
-  <documentManagement>
-    <TaxCatchAll xmlns="8a91ce6e-4de9-4745-83eb-e89fdf4806b2" xsi:nil="true"/>
-    <lcf76f155ced4ddcb4097134ff3c332f xmlns="22107bf7-b902-4e7a-bc91-a55c59e78126">
-      <Terms xmlns="http://schemas.microsoft.com/office/infopath/2007/PartnerControls"/>
-    </lcf76f155ced4ddcb4097134ff3c332f>
-    <_x0031__19_18 xmlns="22107bf7-b902-4e7a-bc91-a55c59e78126" xsi:nil="true"/>
-    <SharedWithUsers xmlns="8a91ce6e-4de9-4745-83eb-e89fdf4806b2">
-      <UserInfo>
-        <DisplayName>Deepthi Yathiender</DisplayName>
-        <AccountId>6</AccountId>
-        <AccountType/>
-      </UserInfo>
-      <UserInfo>
-        <DisplayName>Dinesh Raghavan</DisplayName>
-        <AccountId>140</AccountId>
-        <AccountType/>
-      </UserInfo>
-      <UserInfo>
-        <DisplayName>Matt Cook</DisplayName>
-        <AccountId>23</AccountId>
-        <AccountType/>
-      </UserInfo>
-    </SharedWithUsers>
-  </documentManagement>
-</p:properties>
+<?mso-contentType ?>
+<FormTemplates xmlns="http://schemas.microsoft.com/sharepoint/v3/contenttype/forms">
+  <Display>DocumentLibraryForm</Display>
+  <Edit>DocumentLibraryForm</Edit>
+  <New>DocumentLibraryForm</New>
+</FormTemplates>
 </file>
 
 <file path=customXml/item2.xml><?xml version="1.0" encoding="utf-8"?>
-<b:Sources xmlns:b="http://schemas.openxmlformats.org/officeDocument/2006/bibliography" xmlns="http://schemas.openxmlformats.org/officeDocument/2006/bibliography" SelectedStyle="\APASixthEditionOfficeOnline.xsl" StyleName="APA" Version="6"/>
-</file>
-
-<file path=customXml/item3.xml><?xml version="1.0" encoding="utf-8"?>
 <ct:contentTypeSchema xmlns:ct="http://schemas.microsoft.com/office/2006/metadata/contentType" xmlns:ma="http://schemas.microsoft.com/office/2006/metadata/properties/metaAttributes" ct:_="" ma:_="" ma:contentTypeName="Document" ma:contentTypeID="0x0101002810F83D811757468915E1981642CB2E" ma:contentTypeVersion="20" ma:contentTypeDescription="Create a new document." ma:contentTypeScope="" ma:versionID="05d7c836d3b5189753f14a2f3737e3f7">
   <xsd:schema xmlns:xsd="http://www.w3.org/2001/XMLSchema" xmlns:xs="http://www.w3.org/2001/XMLSchema" xmlns:p="http://schemas.microsoft.com/office/2006/metadata/properties" xmlns:ns2="22107bf7-b902-4e7a-bc91-a55c59e78126" xmlns:ns3="8a91ce6e-4de9-4745-83eb-e89fdf4806b2" targetNamespace="http://schemas.microsoft.com/office/2006/metadata/properties" ma:root="true" ma:fieldsID="9099a5209fec09b9e2a7d96f26d2e4ce" ns2:_="" ns3:_="">
     <xsd:import namespace="22107bf7-b902-4e7a-bc91-a55c59e78126"/>
@@ -3602,35 +3462,48 @@
 </ct:contentTypeSchema>
 </file>
 
+<file path=customXml/item3.xml><?xml version="1.0" encoding="utf-8"?>
+<b:Sources xmlns:b="http://schemas.openxmlformats.org/officeDocument/2006/bibliography" xmlns="http://schemas.openxmlformats.org/officeDocument/2006/bibliography" SelectedStyle="\APASixthEditionOfficeOnline.xsl" StyleName="APA" Version="6"/>
+</file>
+
 <file path=customXml/item4.xml><?xml version="1.0" encoding="utf-8"?>
-<?mso-contentType ?>
-<FormTemplates xmlns="http://schemas.microsoft.com/sharepoint/v3/contenttype/forms">
-  <Display>DocumentLibraryForm</Display>
-  <Edit>DocumentLibraryForm</Edit>
-  <New>DocumentLibraryForm</New>
-</FormTemplates>
+<p:properties xmlns:p="http://schemas.microsoft.com/office/2006/metadata/properties" xmlns:xsi="http://www.w3.org/2001/XMLSchema-instance" xmlns:pc="http://schemas.microsoft.com/office/infopath/2007/PartnerControls">
+  <documentManagement>
+    <TaxCatchAll xmlns="8a91ce6e-4de9-4745-83eb-e89fdf4806b2" xsi:nil="true"/>
+    <lcf76f155ced4ddcb4097134ff3c332f xmlns="22107bf7-b902-4e7a-bc91-a55c59e78126">
+      <Terms xmlns="http://schemas.microsoft.com/office/infopath/2007/PartnerControls"/>
+    </lcf76f155ced4ddcb4097134ff3c332f>
+    <_x0031__19_18 xmlns="22107bf7-b902-4e7a-bc91-a55c59e78126" xsi:nil="true"/>
+    <SharedWithUsers xmlns="8a91ce6e-4de9-4745-83eb-e89fdf4806b2">
+      <UserInfo>
+        <DisplayName>Deepthi Yathiender</DisplayName>
+        <AccountId>6</AccountId>
+        <AccountType/>
+      </UserInfo>
+      <UserInfo>
+        <DisplayName>Dinesh Raghavan</DisplayName>
+        <AccountId>140</AccountId>
+        <AccountType/>
+      </UserInfo>
+      <UserInfo>
+        <DisplayName>Matt Cook</DisplayName>
+        <AccountId>23</AccountId>
+        <AccountType/>
+      </UserInfo>
+    </SharedWithUsers>
+  </documentManagement>
+</p:properties>
 </file>
 
 <file path=customXml/itemProps1.xml><?xml version="1.0" encoding="utf-8"?>
-<ds:datastoreItem xmlns:ds="http://schemas.openxmlformats.org/officeDocument/2006/customXml" ds:itemID="{62E0BE44-76A7-4819-A2F7-6DB228C1E707}">
+<ds:datastoreItem xmlns:ds="http://schemas.openxmlformats.org/officeDocument/2006/customXml" ds:itemID="{AA257554-7CED-4207-8AB8-4C7647AE5101}">
   <ds:schemaRefs>
-    <ds:schemaRef ds:uri="http://schemas.microsoft.com/office/2006/metadata/properties"/>
-    <ds:schemaRef ds:uri="http://schemas.microsoft.com/office/infopath/2007/PartnerControls"/>
-    <ds:schemaRef ds:uri="8a91ce6e-4de9-4745-83eb-e89fdf4806b2"/>
-    <ds:schemaRef ds:uri="22107bf7-b902-4e7a-bc91-a55c59e78126"/>
+    <ds:schemaRef ds:uri="http://schemas.microsoft.com/sharepoint/v3/contenttype/forms"/>
   </ds:schemaRefs>
 </ds:datastoreItem>
 </file>
 
 <file path=customXml/itemProps2.xml><?xml version="1.0" encoding="utf-8"?>
-<ds:datastoreItem xmlns:ds="http://schemas.openxmlformats.org/officeDocument/2006/customXml" ds:itemID="{FDE6B32A-09C0-4A13-ADE4-C9CDF07CCA56}">
-  <ds:schemaRefs>
-    <ds:schemaRef ds:uri="http://schemas.openxmlformats.org/officeDocument/2006/bibliography"/>
-  </ds:schemaRefs>
-</ds:datastoreItem>
-</file>
-
-<file path=customXml/itemProps3.xml><?xml version="1.0" encoding="utf-8"?>
 <ds:datastoreItem xmlns:ds="http://schemas.openxmlformats.org/officeDocument/2006/customXml" ds:itemID="{D2B7FAAC-49B6-46FC-8659-DB54CB894E37}">
   <ds:schemaRefs>
     <ds:schemaRef ds:uri="http://schemas.microsoft.com/office/2006/metadata/contentType"/>
@@ -3649,10 +3522,21 @@
 </ds:datastoreItem>
 </file>
 
+<file path=customXml/itemProps3.xml><?xml version="1.0" encoding="utf-8"?>
+<ds:datastoreItem xmlns:ds="http://schemas.openxmlformats.org/officeDocument/2006/customXml" ds:itemID="{FDE6B32A-09C0-4A13-ADE4-C9CDF07CCA56}">
+  <ds:schemaRefs>
+    <ds:schemaRef ds:uri="http://schemas.openxmlformats.org/officeDocument/2006/bibliography"/>
+  </ds:schemaRefs>
+</ds:datastoreItem>
+</file>
+
 <file path=customXml/itemProps4.xml><?xml version="1.0" encoding="utf-8"?>
-<ds:datastoreItem xmlns:ds="http://schemas.openxmlformats.org/officeDocument/2006/customXml" ds:itemID="{AA257554-7CED-4207-8AB8-4C7647AE5101}">
+<ds:datastoreItem xmlns:ds="http://schemas.openxmlformats.org/officeDocument/2006/customXml" ds:itemID="{62E0BE44-76A7-4819-A2F7-6DB228C1E707}">
   <ds:schemaRefs>
-    <ds:schemaRef ds:uri="http://schemas.microsoft.com/sharepoint/v3/contenttype/forms"/>
+    <ds:schemaRef ds:uri="http://schemas.microsoft.com/office/2006/metadata/properties"/>
+    <ds:schemaRef ds:uri="http://schemas.microsoft.com/office/infopath/2007/PartnerControls"/>
+    <ds:schemaRef ds:uri="8a91ce6e-4de9-4745-83eb-e89fdf4806b2"/>
+    <ds:schemaRef ds:uri="22107bf7-b902-4e7a-bc91-a55c59e78126"/>
   </ds:schemaRefs>
 </ds:datastoreItem>
 </file>
</xml_diff>